<commit_message>
2026-01-17T10:41:00-05:00 - Draft with New GIFS
</commit_message>
<xml_diff>
--- a/dqQuickReference.docx
+++ b/dqQuickReference.docx
@@ -33,8 +33,8 @@
           <w:rFonts w:ascii="Calibri" w:hAnsi="Calibri" w:cs="Calibri"/>
           <w:b/>
           <w:bCs/>
-          <w:sz w:val="17"/>
-          <w:szCs w:val="17"/>
+          <w:sz w:val="8"/>
+          <w:szCs w:val="8"/>
         </w:rPr>
       </w:pPr>
     </w:p>
@@ -107,7 +107,6 @@
         <w:tc>
           <w:tcPr>
             <w:tcW w:w="281" w:type="pct"/>
-            <w:shd w:val="clear" w:color="auto" w:fill="auto"/>
             <w:vAlign w:val="center"/>
           </w:tcPr>
           <w:p>
@@ -144,7 +143,6 @@
         <w:tc>
           <w:tcPr>
             <w:tcW w:w="3198" w:type="pct"/>
-            <w:shd w:val="clear" w:color="auto" w:fill="auto"/>
             <w:vAlign w:val="center"/>
           </w:tcPr>
           <w:p>
@@ -180,7 +178,6 @@
         <w:tc>
           <w:tcPr>
             <w:tcW w:w="1521" w:type="pct"/>
-            <w:shd w:val="clear" w:color="auto" w:fill="auto"/>
             <w:vAlign w:val="center"/>
           </w:tcPr>
           <w:p>
@@ -210,7 +207,6 @@
         <w:tc>
           <w:tcPr>
             <w:tcW w:w="281" w:type="pct"/>
-            <w:shd w:val="clear" w:color="auto" w:fill="auto"/>
             <w:vAlign w:val="center"/>
           </w:tcPr>
           <w:p>
@@ -247,7 +243,6 @@
         <w:tc>
           <w:tcPr>
             <w:tcW w:w="3198" w:type="pct"/>
-            <w:shd w:val="clear" w:color="auto" w:fill="auto"/>
             <w:vAlign w:val="center"/>
           </w:tcPr>
           <w:p>
@@ -327,7 +322,6 @@
         <w:tc>
           <w:tcPr>
             <w:tcW w:w="1521" w:type="pct"/>
-            <w:shd w:val="clear" w:color="auto" w:fill="auto"/>
             <w:vAlign w:val="center"/>
           </w:tcPr>
           <w:p>
@@ -357,7 +351,6 @@
         <w:tc>
           <w:tcPr>
             <w:tcW w:w="281" w:type="pct"/>
-            <w:shd w:val="clear" w:color="auto" w:fill="auto"/>
             <w:vAlign w:val="center"/>
           </w:tcPr>
           <w:p>
@@ -394,7 +387,6 @@
         <w:tc>
           <w:tcPr>
             <w:tcW w:w="3198" w:type="pct"/>
-            <w:shd w:val="clear" w:color="auto" w:fill="auto"/>
             <w:vAlign w:val="center"/>
           </w:tcPr>
           <w:p>
@@ -430,7 +422,6 @@
         <w:tc>
           <w:tcPr>
             <w:tcW w:w="1521" w:type="pct"/>
-            <w:shd w:val="clear" w:color="auto" w:fill="auto"/>
             <w:vAlign w:val="center"/>
           </w:tcPr>
           <w:p>
@@ -460,7 +451,6 @@
         <w:tc>
           <w:tcPr>
             <w:tcW w:w="281" w:type="pct"/>
-            <w:shd w:val="clear" w:color="auto" w:fill="auto"/>
             <w:vAlign w:val="center"/>
           </w:tcPr>
           <w:p>
@@ -497,7 +487,6 @@
         <w:tc>
           <w:tcPr>
             <w:tcW w:w="3198" w:type="pct"/>
-            <w:shd w:val="clear" w:color="auto" w:fill="auto"/>
             <w:vAlign w:val="center"/>
           </w:tcPr>
           <w:p>
@@ -533,7 +522,6 @@
         <w:tc>
           <w:tcPr>
             <w:tcW w:w="1521" w:type="pct"/>
-            <w:shd w:val="clear" w:color="auto" w:fill="auto"/>
             <w:vAlign w:val="center"/>
           </w:tcPr>
           <w:p>
@@ -563,7 +551,6 @@
         <w:tc>
           <w:tcPr>
             <w:tcW w:w="281" w:type="pct"/>
-            <w:shd w:val="clear" w:color="auto" w:fill="auto"/>
             <w:vAlign w:val="center"/>
           </w:tcPr>
           <w:p>
@@ -600,7 +587,6 @@
         <w:tc>
           <w:tcPr>
             <w:tcW w:w="3198" w:type="pct"/>
-            <w:shd w:val="clear" w:color="auto" w:fill="auto"/>
             <w:vAlign w:val="center"/>
           </w:tcPr>
           <w:p>
@@ -658,7 +644,6 @@
         <w:tc>
           <w:tcPr>
             <w:tcW w:w="1521" w:type="pct"/>
-            <w:shd w:val="clear" w:color="auto" w:fill="auto"/>
             <w:vAlign w:val="center"/>
           </w:tcPr>
           <w:p>
@@ -688,7 +673,7 @@
         <w:tc>
           <w:tcPr>
             <w:tcW w:w="281" w:type="pct"/>
-            <w:shd w:val="clear" w:color="auto" w:fill="auto"/>
+            <w:vMerge w:val="restart"/>
             <w:vAlign w:val="center"/>
           </w:tcPr>
           <w:p>
@@ -725,7 +710,6 @@
         <w:tc>
           <w:tcPr>
             <w:tcW w:w="3198" w:type="pct"/>
-            <w:shd w:val="clear" w:color="auto" w:fill="auto"/>
             <w:vAlign w:val="center"/>
           </w:tcPr>
           <w:p>
@@ -772,7 +756,6 @@
         <w:tc>
           <w:tcPr>
             <w:tcW w:w="1521" w:type="pct"/>
-            <w:shd w:val="clear" w:color="auto" w:fill="auto"/>
             <w:vAlign w:val="center"/>
           </w:tcPr>
           <w:p>
@@ -803,6 +786,231 @@
               </w:rPr>
               <w:t>at ___m turn.</w:t>
             </w:r>
+          </w:p>
+        </w:tc>
+      </w:tr>
+      <w:tr>
+        <w:trPr>
+          <w:trHeight w:val="195"/>
+          <w:jc w:val="center"/>
+        </w:trPr>
+        <w:tc>
+          <w:tcPr>
+            <w:tcW w:w="281" w:type="pct"/>
+            <w:vMerge/>
+            <w:vAlign w:val="center"/>
+          </w:tcPr>
+          <w:p>
+            <w:pPr>
+              <w:tabs>
+                <w:tab w:val="left" w:pos="1643"/>
+                <w:tab w:val="center" w:pos="4874"/>
+              </w:tabs>
+              <w:adjustRightInd w:val="0"/>
+              <w:snapToGrid w:val="0"/>
+              <w:jc w:val="center"/>
+              <w:rPr>
+                <w:rFonts w:ascii="Calibri" w:eastAsia="Times New Roman" w:hAnsi="Calibri" w:cs="Calibri"/>
+                <w:color w:val="FFFFFF" w:themeColor="background1"/>
+                <w:kern w:val="0"/>
+                <w:sz w:val="16"/>
+                <w:szCs w:val="16"/>
+                <w14:ligatures w14:val="none"/>
+              </w:rPr>
+            </w:pPr>
+          </w:p>
+        </w:tc>
+        <w:tc>
+          <w:tcPr>
+            <w:tcW w:w="3198" w:type="pct"/>
+            <w:vMerge w:val="restart"/>
+            <w:vAlign w:val="center"/>
+          </w:tcPr>
+          <w:p>
+            <w:pPr>
+              <w:tabs>
+                <w:tab w:val="left" w:pos="1643"/>
+                <w:tab w:val="center" w:pos="4874"/>
+              </w:tabs>
+              <w:adjustRightInd w:val="0"/>
+              <w:snapToGrid w:val="0"/>
+              <w:rPr>
+                <w:rFonts w:ascii="Calibri" w:eastAsia="Times New Roman" w:hAnsi="Calibri" w:cs="Calibri"/>
+                <w:color w:val="000000"/>
+                <w:kern w:val="0"/>
+                <w:sz w:val="16"/>
+                <w:szCs w:val="16"/>
+                <w14:ligatures w14:val="none"/>
+              </w:rPr>
+            </w:pPr>
+            <w:r>
+              <w:rPr>
+                <w:rFonts w:ascii="Calibri" w:eastAsia="Times New Roman" w:hAnsi="Calibri" w:cs="Calibri"/>
+                <w:color w:val="000000"/>
+                <w:kern w:val="0"/>
+                <w:sz w:val="16"/>
+                <w:szCs w:val="16"/>
+                <w14:ligatures w14:val="none"/>
+              </w:rPr>
+              <w:t>Took a step/stride from</w:t>
+            </w:r>
+          </w:p>
+          <w:p>
+            <w:pPr>
+              <w:tabs>
+                <w:tab w:val="left" w:pos="1643"/>
+                <w:tab w:val="center" w:pos="4874"/>
+              </w:tabs>
+              <w:adjustRightInd w:val="0"/>
+              <w:snapToGrid w:val="0"/>
+              <w:rPr>
+                <w:rFonts w:ascii="Calibri" w:eastAsia="Times New Roman" w:hAnsi="Calibri" w:cs="Calibri"/>
+                <w:color w:val="FFFFFF" w:themeColor="background1"/>
+                <w:kern w:val="0"/>
+                <w:sz w:val="16"/>
+                <w:szCs w:val="16"/>
+                <w14:ligatures w14:val="none"/>
+              </w:rPr>
+            </w:pPr>
+            <w:r>
+              <w:rPr>
+                <w:rFonts w:ascii="Calibri" w:eastAsia="Times New Roman" w:hAnsi="Calibri" w:cs="Calibri"/>
+                <w:color w:val="000000"/>
+                <w:kern w:val="0"/>
+                <w:sz w:val="16"/>
+                <w:szCs w:val="16"/>
+                <w14:ligatures w14:val="none"/>
+              </w:rPr>
+              <w:t>W</w:t>
+            </w:r>
+            <w:r>
+              <w:rPr>
+                <w:rFonts w:ascii="Calibri" w:eastAsia="Times New Roman" w:hAnsi="Calibri" w:cs="Calibri"/>
+                <w:color w:val="000000"/>
+                <w:kern w:val="0"/>
+                <w:sz w:val="16"/>
+                <w:szCs w:val="16"/>
+                <w14:ligatures w14:val="none"/>
+              </w:rPr>
+              <w:t>alked along the bottom of the pool.</w:t>
+            </w:r>
+          </w:p>
+        </w:tc>
+        <w:tc>
+          <w:tcPr>
+            <w:tcW w:w="1521" w:type="pct"/>
+            <w:vMerge w:val="restart"/>
+            <w:vAlign w:val="center"/>
+          </w:tcPr>
+          <w:p>
+            <w:pPr>
+              <w:tabs>
+                <w:tab w:val="left" w:pos="1643"/>
+                <w:tab w:val="center" w:pos="4874"/>
+              </w:tabs>
+              <w:adjustRightInd w:val="0"/>
+              <w:snapToGrid w:val="0"/>
+              <w:rPr>
+                <w:rFonts w:ascii="Calibri" w:eastAsia="Times New Roman" w:hAnsi="Calibri" w:cs="Calibri"/>
+                <w:color w:val="FFFFFF" w:themeColor="background1"/>
+                <w:kern w:val="0"/>
+                <w:sz w:val="16"/>
+                <w:szCs w:val="16"/>
+                <w14:ligatures w14:val="none"/>
+              </w:rPr>
+            </w:pPr>
+          </w:p>
+        </w:tc>
+      </w:tr>
+      <w:tr>
+        <w:trPr>
+          <w:trHeight w:val="93"/>
+          <w:jc w:val="center"/>
+        </w:trPr>
+        <w:tc>
+          <w:tcPr>
+            <w:tcW w:w="281" w:type="pct"/>
+            <w:vAlign w:val="center"/>
+          </w:tcPr>
+          <w:p>
+            <w:pPr>
+              <w:tabs>
+                <w:tab w:val="left" w:pos="1643"/>
+                <w:tab w:val="center" w:pos="4874"/>
+              </w:tabs>
+              <w:adjustRightInd w:val="0"/>
+              <w:snapToGrid w:val="0"/>
+              <w:jc w:val="center"/>
+              <w:rPr>
+                <w:rFonts w:ascii="Calibri" w:eastAsia="Times New Roman" w:hAnsi="Calibri" w:cs="Calibri"/>
+                <w:color w:val="000000"/>
+                <w:kern w:val="0"/>
+                <w:sz w:val="16"/>
+                <w:szCs w:val="16"/>
+                <w14:ligatures w14:val="none"/>
+              </w:rPr>
+            </w:pPr>
+            <w:r>
+              <w:rPr>
+                <w:rFonts w:ascii="Calibri" w:eastAsia="Times New Roman" w:hAnsi="Calibri" w:cs="Calibri"/>
+                <w:color w:val="000000"/>
+                <w:kern w:val="0"/>
+                <w:sz w:val="16"/>
+                <w:szCs w:val="16"/>
+                <w14:ligatures w14:val="none"/>
+              </w:rPr>
+              <w:t>10.6</w:t>
+            </w:r>
+          </w:p>
+        </w:tc>
+        <w:tc>
+          <w:tcPr>
+            <w:tcW w:w="3198" w:type="pct"/>
+            <w:vMerge/>
+            <w:vAlign w:val="center"/>
+          </w:tcPr>
+          <w:p>
+            <w:pPr>
+              <w:tabs>
+                <w:tab w:val="left" w:pos="1643"/>
+                <w:tab w:val="center" w:pos="4874"/>
+              </w:tabs>
+              <w:adjustRightInd w:val="0"/>
+              <w:snapToGrid w:val="0"/>
+              <w:rPr>
+                <w:rFonts w:ascii="Calibri" w:eastAsia="Times New Roman" w:hAnsi="Calibri" w:cs="Calibri"/>
+                <w:color w:val="000000"/>
+                <w:kern w:val="0"/>
+                <w:sz w:val="16"/>
+                <w:szCs w:val="16"/>
+                <w14:ligatures w14:val="none"/>
+              </w:rPr>
+            </w:pPr>
+          </w:p>
+        </w:tc>
+        <w:tc>
+          <w:tcPr>
+            <w:tcW w:w="1521" w:type="pct"/>
+            <w:vMerge/>
+            <w:vAlign w:val="center"/>
+          </w:tcPr>
+          <w:p>
+            <w:pPr>
+              <w:tabs>
+                <w:tab w:val="left" w:pos="1643"/>
+                <w:tab w:val="center" w:pos="4874"/>
+              </w:tabs>
+              <w:adjustRightInd w:val="0"/>
+              <w:snapToGrid w:val="0"/>
+              <w:rPr>
+                <w:rFonts w:ascii="Calibri" w:eastAsia="Times New Roman" w:hAnsi="Calibri" w:cs="Calibri"/>
+                <w:color w:val="FFFFFF" w:themeColor="background1"/>
+                <w:kern w:val="0"/>
+                <w:sz w:val="16"/>
+                <w:szCs w:val="16"/>
+                <w14:ligatures w14:val="none"/>
+              </w:rPr>
+            </w:pPr>
           </w:p>
         </w:tc>
       </w:tr>
@@ -813,7 +1021,6 @@
         <w:tc>
           <w:tcPr>
             <w:tcW w:w="281" w:type="pct"/>
-            <w:shd w:val="clear" w:color="auto" w:fill="auto"/>
             <w:vAlign w:val="center"/>
           </w:tcPr>
           <w:p>
@@ -843,14 +1050,13 @@
                 <w:szCs w:val="16"/>
                 <w14:ligatures w14:val="none"/>
               </w:rPr>
-              <w:t>10.6</w:t>
+              <w:t>10.7</w:t>
             </w:r>
           </w:p>
         </w:tc>
         <w:tc>
           <w:tcPr>
             <w:tcW w:w="3198" w:type="pct"/>
-            <w:shd w:val="clear" w:color="auto" w:fill="auto"/>
             <w:vAlign w:val="center"/>
           </w:tcPr>
           <w:p>
@@ -879,14 +1085,13 @@
                 <w:szCs w:val="16"/>
                 <w14:ligatures w14:val="none"/>
               </w:rPr>
-              <w:t>Took a step/stride from / walked along the bottom of the pool.</w:t>
+              <w:t>Pulled on lane rope.</w:t>
             </w:r>
           </w:p>
         </w:tc>
         <w:tc>
           <w:tcPr>
             <w:tcW w:w="1521" w:type="pct"/>
-            <w:shd w:val="clear" w:color="auto" w:fill="auto"/>
             <w:vAlign w:val="center"/>
           </w:tcPr>
           <w:p>
@@ -916,7 +1121,6 @@
         <w:tc>
           <w:tcPr>
             <w:tcW w:w="281" w:type="pct"/>
-            <w:shd w:val="clear" w:color="auto" w:fill="auto"/>
             <w:vAlign w:val="center"/>
           </w:tcPr>
           <w:p>
@@ -946,14 +1150,13 @@
                 <w:szCs w:val="16"/>
                 <w14:ligatures w14:val="none"/>
               </w:rPr>
-              <w:t>10.7</w:t>
+              <w:t>10.8</w:t>
             </w:r>
           </w:p>
         </w:tc>
         <w:tc>
           <w:tcPr>
             <w:tcW w:w="3198" w:type="pct"/>
-            <w:shd w:val="clear" w:color="auto" w:fill="auto"/>
             <w:vAlign w:val="center"/>
           </w:tcPr>
           <w:p>
@@ -982,14 +1185,13 @@
                 <w:szCs w:val="16"/>
                 <w14:ligatures w14:val="none"/>
               </w:rPr>
-              <w:t>Pulled on lane rope.</w:t>
+              <w:t>Obstructed another swimmer / interfered with another swimmer's race.</w:t>
             </w:r>
           </w:p>
         </w:tc>
         <w:tc>
           <w:tcPr>
             <w:tcW w:w="1521" w:type="pct"/>
-            <w:shd w:val="clear" w:color="auto" w:fill="auto"/>
             <w:vAlign w:val="center"/>
           </w:tcPr>
           <w:p>
@@ -1019,7 +1221,6 @@
         <w:tc>
           <w:tcPr>
             <w:tcW w:w="281" w:type="pct"/>
-            <w:shd w:val="clear" w:color="auto" w:fill="auto"/>
             <w:vAlign w:val="center"/>
           </w:tcPr>
           <w:p>
@@ -1049,14 +1250,13 @@
                 <w:szCs w:val="16"/>
                 <w14:ligatures w14:val="none"/>
               </w:rPr>
-              <w:t>10.8</w:t>
+              <w:t>10.9</w:t>
             </w:r>
           </w:p>
         </w:tc>
         <w:tc>
           <w:tcPr>
             <w:tcW w:w="3198" w:type="pct"/>
-            <w:shd w:val="clear" w:color="auto" w:fill="auto"/>
             <w:vAlign w:val="center"/>
           </w:tcPr>
           <w:p>
@@ -1085,139 +1285,35 @@
                 <w:szCs w:val="16"/>
                 <w14:ligatures w14:val="none"/>
               </w:rPr>
-              <w:t>Obstructed another swimmer / interfered with another swimmer's race.</w:t>
+              <w:t xml:space="preserve">Entered </w:t>
+            </w:r>
+            <w:r>
+              <w:rPr>
+                <w:rFonts w:ascii="Calibri" w:eastAsia="Times New Roman" w:hAnsi="Calibri" w:cs="Calibri"/>
+                <w:color w:val="000000"/>
+                <w:kern w:val="0"/>
+                <w:sz w:val="16"/>
+                <w:szCs w:val="16"/>
+                <w14:ligatures w14:val="none"/>
+              </w:rPr>
+              <w:t>water during</w:t>
+            </w:r>
+            <w:r>
+              <w:rPr>
+                <w:rFonts w:ascii="Calibri" w:eastAsia="Times New Roman" w:hAnsi="Calibri" w:cs="Calibri"/>
+                <w:color w:val="000000"/>
+                <w:kern w:val="0"/>
+                <w:sz w:val="16"/>
+                <w:szCs w:val="16"/>
+                <w14:ligatures w14:val="none"/>
+              </w:rPr>
+              <w:t xml:space="preserve"> race in which they were not entered.</w:t>
             </w:r>
           </w:p>
         </w:tc>
         <w:tc>
           <w:tcPr>
             <w:tcW w:w="1521" w:type="pct"/>
-            <w:shd w:val="clear" w:color="auto" w:fill="auto"/>
-            <w:vAlign w:val="center"/>
-          </w:tcPr>
-          <w:p>
-            <w:pPr>
-              <w:tabs>
-                <w:tab w:val="left" w:pos="1643"/>
-                <w:tab w:val="center" w:pos="4874"/>
-              </w:tabs>
-              <w:adjustRightInd w:val="0"/>
-              <w:snapToGrid w:val="0"/>
-              <w:rPr>
-                <w:rFonts w:ascii="Calibri" w:eastAsia="Times New Roman" w:hAnsi="Calibri" w:cs="Calibri"/>
-                <w:color w:val="FFFFFF" w:themeColor="background1"/>
-                <w:kern w:val="0"/>
-                <w:sz w:val="16"/>
-                <w:szCs w:val="16"/>
-                <w14:ligatures w14:val="none"/>
-              </w:rPr>
-            </w:pPr>
-          </w:p>
-        </w:tc>
-      </w:tr>
-      <w:tr>
-        <w:trPr>
-          <w:jc w:val="center"/>
-        </w:trPr>
-        <w:tc>
-          <w:tcPr>
-            <w:tcW w:w="281" w:type="pct"/>
-            <w:shd w:val="clear" w:color="auto" w:fill="auto"/>
-            <w:vAlign w:val="center"/>
-          </w:tcPr>
-          <w:p>
-            <w:pPr>
-              <w:tabs>
-                <w:tab w:val="left" w:pos="1643"/>
-                <w:tab w:val="center" w:pos="4874"/>
-              </w:tabs>
-              <w:adjustRightInd w:val="0"/>
-              <w:snapToGrid w:val="0"/>
-              <w:jc w:val="center"/>
-              <w:rPr>
-                <w:rFonts w:ascii="Calibri" w:eastAsia="Times New Roman" w:hAnsi="Calibri" w:cs="Calibri"/>
-                <w:color w:val="FFFFFF" w:themeColor="background1"/>
-                <w:kern w:val="0"/>
-                <w:sz w:val="16"/>
-                <w:szCs w:val="16"/>
-                <w14:ligatures w14:val="none"/>
-              </w:rPr>
-            </w:pPr>
-            <w:r>
-              <w:rPr>
-                <w:rFonts w:ascii="Calibri" w:eastAsia="Times New Roman" w:hAnsi="Calibri" w:cs="Calibri"/>
-                <w:color w:val="000000"/>
-                <w:kern w:val="0"/>
-                <w:sz w:val="16"/>
-                <w:szCs w:val="16"/>
-                <w14:ligatures w14:val="none"/>
-              </w:rPr>
-              <w:t>10.9</w:t>
-            </w:r>
-          </w:p>
-        </w:tc>
-        <w:tc>
-          <w:tcPr>
-            <w:tcW w:w="3198" w:type="pct"/>
-            <w:shd w:val="clear" w:color="auto" w:fill="auto"/>
-            <w:vAlign w:val="center"/>
-          </w:tcPr>
-          <w:p>
-            <w:pPr>
-              <w:tabs>
-                <w:tab w:val="left" w:pos="1643"/>
-                <w:tab w:val="center" w:pos="4874"/>
-              </w:tabs>
-              <w:adjustRightInd w:val="0"/>
-              <w:snapToGrid w:val="0"/>
-              <w:rPr>
-                <w:rFonts w:ascii="Calibri" w:eastAsia="Times New Roman" w:hAnsi="Calibri" w:cs="Calibri"/>
-                <w:color w:val="FFFFFF" w:themeColor="background1"/>
-                <w:kern w:val="0"/>
-                <w:sz w:val="16"/>
-                <w:szCs w:val="16"/>
-                <w14:ligatures w14:val="none"/>
-              </w:rPr>
-            </w:pPr>
-            <w:r>
-              <w:rPr>
-                <w:rFonts w:ascii="Calibri" w:eastAsia="Times New Roman" w:hAnsi="Calibri" w:cs="Calibri"/>
-                <w:color w:val="000000"/>
-                <w:kern w:val="0"/>
-                <w:sz w:val="16"/>
-                <w:szCs w:val="16"/>
-                <w14:ligatures w14:val="none"/>
-              </w:rPr>
-              <w:t xml:space="preserve">Entered </w:t>
-            </w:r>
-            <w:r>
-              <w:rPr>
-                <w:rFonts w:ascii="Calibri" w:eastAsia="Times New Roman" w:hAnsi="Calibri" w:cs="Calibri"/>
-                <w:color w:val="000000"/>
-                <w:kern w:val="0"/>
-                <w:sz w:val="16"/>
-                <w:szCs w:val="16"/>
-                <w14:ligatures w14:val="none"/>
-              </w:rPr>
-              <w:t>water during</w:t>
-            </w:r>
-            <w:r>
-              <w:rPr>
-                <w:rFonts w:ascii="Calibri" w:eastAsia="Times New Roman" w:hAnsi="Calibri" w:cs="Calibri"/>
-                <w:color w:val="000000"/>
-                <w:kern w:val="0"/>
-                <w:sz w:val="16"/>
-                <w:szCs w:val="16"/>
-                <w14:ligatures w14:val="none"/>
-              </w:rPr>
-              <w:t xml:space="preserve"> race in which they were not entered.</w:t>
-            </w:r>
-          </w:p>
-        </w:tc>
-        <w:tc>
-          <w:tcPr>
-            <w:tcW w:w="1521" w:type="pct"/>
-            <w:shd w:val="clear" w:color="auto" w:fill="auto"/>
             <w:vAlign w:val="center"/>
           </w:tcPr>
           <w:p>
@@ -2358,7 +2454,31 @@
                 <w:szCs w:val="16"/>
                 <w14:ligatures w14:val="none"/>
               </w:rPr>
-              <w:t xml:space="preserve"> / Non-separated touch</w:t>
+              <w:t xml:space="preserve"> / </w:t>
+            </w:r>
+            <w:proofErr w:type="gramStart"/>
+            <w:r>
+              <w:rPr>
+                <w:rFonts w:ascii="Calibri" w:eastAsia="Times New Roman" w:hAnsi="Calibri" w:cs="Calibri"/>
+                <w:color w:val="000000"/>
+                <w:kern w:val="0"/>
+                <w:sz w:val="16"/>
+                <w:szCs w:val="16"/>
+                <w14:ligatures w14:val="none"/>
+              </w:rPr>
+              <w:t>Non-separated</w:t>
+            </w:r>
+            <w:proofErr w:type="gramEnd"/>
+            <w:r>
+              <w:rPr>
+                <w:rFonts w:ascii="Calibri" w:eastAsia="Times New Roman" w:hAnsi="Calibri" w:cs="Calibri"/>
+                <w:color w:val="000000"/>
+                <w:kern w:val="0"/>
+                <w:sz w:val="16"/>
+                <w:szCs w:val="16"/>
+                <w14:ligatures w14:val="none"/>
+              </w:rPr>
+              <w:t xml:space="preserve"> touch</w:t>
             </w:r>
             <w:r>
               <w:rPr>
@@ -2392,16 +2512,29 @@
                 <w14:ligatures w14:val="none"/>
               </w:rPr>
             </w:pPr>
-            <w:r>
-              <w:rPr>
-                <w:rFonts w:ascii="Calibri" w:eastAsia="Times New Roman" w:hAnsi="Calibri" w:cs="Calibri"/>
-                <w:color w:val="000000"/>
-                <w:kern w:val="0"/>
-                <w:sz w:val="16"/>
-                <w:szCs w:val="16"/>
-                <w14:ligatures w14:val="none"/>
-              </w:rPr>
-              <w:t>at  ___m turn / at finish.</w:t>
+            <w:proofErr w:type="gramStart"/>
+            <w:r>
+              <w:rPr>
+                <w:rFonts w:ascii="Calibri" w:eastAsia="Times New Roman" w:hAnsi="Calibri" w:cs="Calibri"/>
+                <w:color w:val="000000"/>
+                <w:kern w:val="0"/>
+                <w:sz w:val="16"/>
+                <w:szCs w:val="16"/>
+                <w14:ligatures w14:val="none"/>
+              </w:rPr>
+              <w:t>at  _</w:t>
+            </w:r>
+            <w:proofErr w:type="gramEnd"/>
+            <w:r>
+              <w:rPr>
+                <w:rFonts w:ascii="Calibri" w:eastAsia="Times New Roman" w:hAnsi="Calibri" w:cs="Calibri"/>
+                <w:color w:val="000000"/>
+                <w:kern w:val="0"/>
+                <w:sz w:val="16"/>
+                <w:szCs w:val="16"/>
+                <w14:ligatures w14:val="none"/>
+              </w:rPr>
+              <w:t>__m turn / at finish.</w:t>
             </w:r>
           </w:p>
         </w:tc>
@@ -3340,7 +3473,31 @@
                 <w:szCs w:val="16"/>
                 <w14:ligatures w14:val="none"/>
               </w:rPr>
-              <w:t>More than one separate arm pull after turning onto the breast</w:t>
+              <w:t xml:space="preserve">More than one separate arm </w:t>
+            </w:r>
+            <w:proofErr w:type="gramStart"/>
+            <w:r>
+              <w:rPr>
+                <w:rFonts w:ascii="Calibri" w:eastAsia="Times New Roman" w:hAnsi="Calibri" w:cs="Calibri"/>
+                <w:color w:val="000000"/>
+                <w:kern w:val="0"/>
+                <w:sz w:val="16"/>
+                <w:szCs w:val="16"/>
+                <w14:ligatures w14:val="none"/>
+              </w:rPr>
+              <w:t>pull</w:t>
+            </w:r>
+            <w:proofErr w:type="gramEnd"/>
+            <w:r>
+              <w:rPr>
+                <w:rFonts w:ascii="Calibri" w:eastAsia="Times New Roman" w:hAnsi="Calibri" w:cs="Calibri"/>
+                <w:color w:val="000000"/>
+                <w:kern w:val="0"/>
+                <w:sz w:val="16"/>
+                <w:szCs w:val="16"/>
+                <w14:ligatures w14:val="none"/>
+              </w:rPr>
+              <w:t xml:space="preserve"> after turning onto the breast</w:t>
             </w:r>
             <w:r>
               <w:rPr>
@@ -6324,26 +6481,10 @@
         <w:spacing w:after="0" w:line="240" w:lineRule="auto"/>
         <w:rPr>
           <w:rFonts w:ascii="Calibri" w:hAnsi="Calibri" w:cs="Calibri"/>
-          <w:sz w:val="16"/>
-          <w:szCs w:val="16"/>
+          <w:sz w:val="6"/>
+          <w:szCs w:val="6"/>
         </w:rPr>
       </w:pPr>
-      <w:r>
-        <w:rPr>
-          <w:rFonts w:ascii="Calibri" w:hAnsi="Calibri" w:cs="Calibri"/>
-          <w:sz w:val="16"/>
-          <w:szCs w:val="16"/>
-        </w:rPr>
-        <w:tab/>
-      </w:r>
-      <w:r>
-        <w:rPr>
-          <w:rFonts w:ascii="Calibri" w:hAnsi="Calibri" w:cs="Calibri"/>
-          <w:sz w:val="16"/>
-          <w:szCs w:val="16"/>
-        </w:rPr>
-        <w:tab/>
-      </w:r>
     </w:p>
     <w:sectPr>
       <w:footerReference w:type="default" r:id="rId6"/>

</xml_diff>